<commit_message>
Deploying to gh-pages from @ csci-1301/csci-1301.github.io@53b9712a8df78b5eb0f15bf87441bbf62baa8d05 🚀
</commit_message>
<xml_diff>
--- a/zip_guide.docx
+++ b/zip_guide.docx
@@ -40,7 +40,7 @@
         <w:pStyle w:val="Date"/>
       </w:pPr>
       <w:r>
-        <w:t xml:space="preserve">February   7, 2022 (08:40:54 PM)</w:t>
+        <w:t xml:space="preserve">February   7, 2022 (09:02:47 PM)</w:t>
       </w:r>
     </w:p>
     <w:sdt>
@@ -69,7 +69,7 @@
         </w:p>
       </w:sdtContent>
     </w:sdt>
-    <w:bookmarkStart w:id="25" w:name="unzipping-files"/>
+    <w:bookmarkStart w:id="28" w:name="unzipping-files"/>
     <w:p>
       <w:pPr>
         <w:pStyle w:val="Heading1"/>
@@ -101,12 +101,15 @@
         <w:t xml:space="preserve">“</w:t>
       </w:r>
       <w:r>
-        <w:t xml:space="preserve">Extract All….</w:t>
+        <w:t xml:space="preserve">Extract All…</w:t>
       </w:r>
       <w:r>
         <w:t xml:space="preserve">”</w:t>
       </w:r>
       <w:r>
+        <w:t xml:space="preserve">.</w:t>
+      </w:r>
+      <w:r>
         <w:t xml:space="preserve"> </w:t>
       </w:r>
       <w:r>
@@ -150,7 +153,7 @@
       </w:r>
     </w:p>
     <w:bookmarkEnd w:id="21"/>
-    <w:bookmarkStart w:id="23" w:name="linux"/>
+    <w:bookmarkStart w:id="26" w:name="linux"/>
     <w:p>
       <w:pPr>
         <w:pStyle w:val="Heading2"/>
@@ -164,7 +167,13 @@
         <w:pStyle w:val="FirstParagraph"/>
       </w:pPr>
       <w:r>
-        <w:t xml:space="preserve">(This guide is assuming you have Zip/Unzip installed on your Linux distribution. If this is not the case, first follow this</w:t>
+        <w:t xml:space="preserve">This guide is assuming you have Zip/Unzip installed on your Linux distribution.</w:t>
+      </w:r>
+      <w:r>
+        <w:t xml:space="preserve"> </w:t>
+      </w:r>
+      <w:r>
+        <w:t xml:space="preserve">If this is not the case, first follow this</w:t>
       </w:r>
       <w:r>
         <w:t xml:space="preserve"> </w:t>
@@ -178,50 +187,483 @@
         </w:r>
       </w:hyperlink>
       <w:r>
-        <w:t xml:space="preserve">).</w:t>
-      </w:r>
-    </w:p>
-    <w:p>
-      <w:pPr>
-        <w:pStyle w:val="BodyText"/>
-      </w:pPr>
-      <w:r>
-        <w:t xml:space="preserve">Navigate to your command-line interface and run the following command:</w:t>
-      </w:r>
-    </w:p>
-    <w:p>
-      <w:pPr>
-        <w:pStyle w:val="SourceCode"/>
-      </w:pPr>
+        <w:t xml:space="preserve">.</w:t>
+      </w:r>
+    </w:p>
+    <w:bookmarkStart w:id="24" w:name="using-the-graphical-interface"/>
+    <w:p>
+      <w:pPr>
+        <w:pStyle w:val="Heading3"/>
+      </w:pPr>
+      <w:r>
+        <w:t xml:space="preserve">Using the graphical interface</w:t>
+      </w:r>
+    </w:p>
+    <w:p>
+      <w:pPr>
+        <w:pStyle w:val="FirstParagraph"/>
+      </w:pPr>
+      <w:r>
+        <w:t xml:space="preserve">Normally, a simple</w:t>
+      </w:r>
+      <w:r>
+        <w:t xml:space="preserve"> </w:t>
+      </w:r>
+      <w:hyperlink r:id="rId23">
+        <w:r>
+          <w:rPr>
+            <w:rStyle w:val="Hyperlink"/>
+          </w:rPr>
+          <w:t xml:space="preserve">right click and choose</w:t>
+        </w:r>
+        <w:r>
+          <w:rPr>
+            <w:rStyle w:val="Hyperlink"/>
+          </w:rPr>
+          <w:t xml:space="preserve"> </w:t>
+        </w:r>
+        <w:r>
+          <w:rPr>
+            <w:rStyle w:val="Hyperlink"/>
+          </w:rPr>
+          <w:t xml:space="preserve">“</w:t>
+        </w:r>
+        <w:r>
+          <w:rPr>
+            <w:rStyle w:val="Hyperlink"/>
+          </w:rPr>
+          <w:t xml:space="preserve">Extract</w:t>
+        </w:r>
+        <w:r>
+          <w:rPr>
+            <w:rStyle w:val="Hyperlink"/>
+          </w:rPr>
+          <w:t xml:space="preserve">”</w:t>
+        </w:r>
+        <w:r>
+          <w:rPr>
+            <w:rStyle w:val="Hyperlink"/>
+          </w:rPr>
+          <w:t xml:space="preserve"> </w:t>
+        </w:r>
+        <w:r>
+          <w:rPr>
+            <w:rStyle w:val="Hyperlink"/>
+          </w:rPr>
+          <w:t xml:space="preserve">or</w:t>
+        </w:r>
+        <w:r>
+          <w:rPr>
+            <w:rStyle w:val="Hyperlink"/>
+          </w:rPr>
+          <w:t xml:space="preserve"> </w:t>
+        </w:r>
+        <w:r>
+          <w:rPr>
+            <w:rStyle w:val="Hyperlink"/>
+          </w:rPr>
+          <w:t xml:space="preserve">“</w:t>
+        </w:r>
+        <w:r>
+          <w:rPr>
+            <w:rStyle w:val="Hyperlink"/>
+          </w:rPr>
+          <w:t xml:space="preserve">Open with Ark</w:t>
+        </w:r>
+        <w:r>
+          <w:rPr>
+            <w:rStyle w:val="Hyperlink"/>
+          </w:rPr>
+          <w:t xml:space="preserve">”</w:t>
+        </w:r>
+      </w:hyperlink>
+      <w:r>
+        <w:t xml:space="preserve"> </w:t>
+      </w:r>
+      <w:r>
+        <w:t xml:space="preserve">should do it.</w:t>
+      </w:r>
+    </w:p>
+    <w:bookmarkEnd w:id="24"/>
+    <w:bookmarkStart w:id="25" w:name="using-the-command-line"/>
+    <w:p>
+      <w:pPr>
+        <w:pStyle w:val="Heading3"/>
+      </w:pPr>
+      <w:r>
+        <w:t xml:space="preserve">Using the Command-Line</w:t>
+      </w:r>
+    </w:p>
+    <w:p>
+      <w:pPr>
+        <w:pStyle w:val="FirstParagraph"/>
+      </w:pPr>
+      <w:r>
+        <w:t xml:space="preserve">Navigate to your command-line interface and run the following command (as a normal user, as indicated by</w:t>
+      </w:r>
+      <w:r>
+        <w:t xml:space="preserve"> </w:t>
+      </w:r>
       <w:r>
         <w:rPr>
           <w:rStyle w:val="NormalTok"/>
         </w:rPr>
-        <w:t xml:space="preserve">$ unzip </w:t>
-      </w:r>
+        <w:t xml:space="preserve">$</w:t>
+      </w:r>
+      <w:r>
+        <w:t xml:space="preserve">):</w:t>
+      </w:r>
+    </w:p>
+    <w:p>
+      <w:pPr>
+        <w:pStyle w:val="SourceCode"/>
+      </w:pPr>
       <w:r>
         <w:rPr>
-          <w:rStyle w:val="OperatorTok"/>
+          <w:rStyle w:val="VerbatimChar"/>
         </w:rPr>
-        <w:t xml:space="preserve">[</w:t>
+        <w:t xml:space="preserve">$ unzip [FileName].zip</w:t>
+      </w:r>
+    </w:p>
+    <w:p>
+      <w:pPr>
+        <w:pStyle w:val="FirstParagraph"/>
+      </w:pPr>
+      <w:r>
+        <w:t xml:space="preserve">where</w:t>
+      </w:r>
+      <w:r>
+        <w:t xml:space="preserve"> </w:t>
+      </w:r>
+      <w:r>
+        <w:t xml:space="preserve">“</w:t>
+      </w:r>
+      <w:r>
+        <w:t xml:space="preserve">[FileName].zip</w:t>
+      </w:r>
+      <w:r>
+        <w:t xml:space="preserve">”</w:t>
+      </w:r>
+      <w:r>
+        <w:t xml:space="preserve"> </w:t>
+      </w:r>
+      <w:r>
+        <w:t xml:space="preserve">is the name of the zip file.</w:t>
+      </w:r>
+    </w:p>
+    <w:bookmarkEnd w:id="25"/>
+    <w:bookmarkEnd w:id="26"/>
+    <w:bookmarkStart w:id="27" w:name="macos"/>
+    <w:p>
+      <w:pPr>
+        <w:pStyle w:val="Heading2"/>
+      </w:pPr>
+      <w:r>
+        <w:t xml:space="preserve">macOS</w:t>
+      </w:r>
+    </w:p>
+    <w:p>
+      <w:pPr>
+        <w:pStyle w:val="FirstParagraph"/>
+      </w:pPr>
+      <w:r>
+        <w:t xml:space="preserve">Simply double-click on the zip file to unzip it onto your desktop.</w:t>
+      </w:r>
+    </w:p>
+    <w:bookmarkEnd w:id="27"/>
+    <w:bookmarkEnd w:id="28"/>
+    <w:bookmarkStart w:id="35" w:name="zipping-files"/>
+    <w:p>
+      <w:pPr>
+        <w:pStyle w:val="Heading1"/>
+      </w:pPr>
+      <w:r>
+        <w:t xml:space="preserve">Zipping Files</w:t>
+      </w:r>
+    </w:p>
+    <w:bookmarkStart w:id="29" w:name="windows-1"/>
+    <w:p>
+      <w:pPr>
+        <w:pStyle w:val="Heading2"/>
+      </w:pPr>
+      <w:r>
+        <w:t xml:space="preserve">Windows</w:t>
+      </w:r>
+    </w:p>
+    <w:p>
+      <w:pPr>
+        <w:pStyle w:val="FirstParagraph"/>
+      </w:pPr>
+      <w:r>
+        <w:t xml:space="preserve">Navigate to your file explorer and go to where your solution is stored on your system, the default file path being:</w:t>
+      </w:r>
+    </w:p>
+    <w:p>
+      <w:pPr>
+        <w:pStyle w:val="SourceCode"/>
+      </w:pPr>
+      <w:r>
+        <w:rPr>
+          <w:rStyle w:val="VerbatimChar"/>
+        </w:rPr>
+        <w:t xml:space="preserve">C:\Users\[UserName]\source\repos</w:t>
+      </w:r>
+    </w:p>
+    <w:p>
+      <w:pPr>
+        <w:pStyle w:val="FirstParagraph"/>
+      </w:pPr>
+      <w:r>
+        <w:t xml:space="preserve">where</w:t>
+      </w:r>
+      <w:r>
+        <w:t xml:space="preserve"> </w:t>
+      </w:r>
+      <w:r>
+        <w:t xml:space="preserve">“</w:t>
+      </w:r>
+      <w:r>
+        <w:t xml:space="preserve">[UserName]</w:t>
+      </w:r>
+      <w:r>
+        <w:t xml:space="preserve">”</w:t>
+      </w:r>
+      <w:r>
+        <w:t xml:space="preserve"> </w:t>
+      </w:r>
+      <w:r>
+        <w:t xml:space="preserve">is your Windows username (on school computers, this should be your AU username).</w:t>
+      </w:r>
+      <w:r>
+        <w:t xml:space="preserve"> </w:t>
+      </w:r>
+      <w:r>
+        <w:t xml:space="preserve">Right click the folder you want to zip, go down the list to the</w:t>
+      </w:r>
+      <w:r>
+        <w:t xml:space="preserve"> </w:t>
+      </w:r>
+      <w:r>
+        <w:t xml:space="preserve">“</w:t>
+      </w:r>
+      <w:r>
+        <w:t xml:space="preserve">Send to</w:t>
+      </w:r>
+      <w:r>
+        <w:t xml:space="preserve">”</w:t>
+      </w:r>
+      <w:r>
+        <w:t xml:space="preserve"> </w:t>
+      </w:r>
+      <w:r>
+        <w:t xml:space="preserve">option, and then click on the</w:t>
+      </w:r>
+      <w:r>
+        <w:t xml:space="preserve"> </w:t>
+      </w:r>
+      <w:r>
+        <w:t xml:space="preserve">“</w:t>
+      </w:r>
+      <w:r>
+        <w:t xml:space="preserve">Compressed (Zipped) Folder</w:t>
+      </w:r>
+      <w:r>
+        <w:t xml:space="preserve">”</w:t>
+      </w:r>
+      <w:r>
+        <w:t xml:space="preserve"> </w:t>
+      </w:r>
+      <w:r>
+        <w:t xml:space="preserve">option.</w:t>
+      </w:r>
+      <w:r>
+        <w:t xml:space="preserve"> </w:t>
+      </w:r>
+      <w:r>
+        <w:t xml:space="preserve">This should then create a new zip file.</w:t>
+      </w:r>
+    </w:p>
+    <w:bookmarkEnd w:id="29"/>
+    <w:bookmarkStart w:id="33" w:name="linux-1"/>
+    <w:p>
+      <w:pPr>
+        <w:pStyle w:val="Heading2"/>
+      </w:pPr>
+      <w:r>
+        <w:t xml:space="preserve">Linux</w:t>
+      </w:r>
+    </w:p>
+    <w:bookmarkStart w:id="31" w:name="using-the-graphical-interface-1"/>
+    <w:p>
+      <w:pPr>
+        <w:pStyle w:val="Heading3"/>
+      </w:pPr>
+      <w:r>
+        <w:t xml:space="preserve">Using the graphical interface</w:t>
+      </w:r>
+    </w:p>
+    <w:p>
+      <w:pPr>
+        <w:pStyle w:val="FirstParagraph"/>
+      </w:pPr>
+      <w:r>
+        <w:t xml:space="preserve">Normally, a simple</w:t>
+      </w:r>
+      <w:r>
+        <w:t xml:space="preserve"> </w:t>
+      </w:r>
+      <w:hyperlink r:id="rId30">
+        <w:r>
+          <w:rPr>
+            <w:rStyle w:val="Hyperlink"/>
+          </w:rPr>
+          <w:t xml:space="preserve">right click and choose</w:t>
+        </w:r>
+        <w:r>
+          <w:rPr>
+            <w:rStyle w:val="Hyperlink"/>
+          </w:rPr>
+          <w:t xml:space="preserve"> </w:t>
+        </w:r>
+        <w:r>
+          <w:rPr>
+            <w:rStyle w:val="Hyperlink"/>
+          </w:rPr>
+          <w:t xml:space="preserve">“</w:t>
+        </w:r>
+        <w:r>
+          <w:rPr>
+            <w:rStyle w:val="Hyperlink"/>
+          </w:rPr>
+          <w:t xml:space="preserve">Compress</w:t>
+        </w:r>
+        <w:r>
+          <w:rPr>
+            <w:rStyle w:val="Hyperlink"/>
+          </w:rPr>
+          <w:t xml:space="preserve">”</w:t>
+        </w:r>
+      </w:hyperlink>
+      <w:r>
+        <w:t xml:space="preserve"> </w:t>
+      </w:r>
+      <w:r>
+        <w:t xml:space="preserve">should do it.</w:t>
+      </w:r>
+    </w:p>
+    <w:bookmarkEnd w:id="31"/>
+    <w:bookmarkStart w:id="32" w:name="using-the-command-line-1"/>
+    <w:p>
+      <w:pPr>
+        <w:pStyle w:val="Heading3"/>
+      </w:pPr>
+      <w:r>
+        <w:t xml:space="preserve">Using the Command-Line</w:t>
+      </w:r>
+    </w:p>
+    <w:p>
+      <w:pPr>
+        <w:pStyle w:val="FirstParagraph"/>
+      </w:pPr>
+      <w:r>
+        <w:t xml:space="preserve">Navigate to your command-line interface and run the following command (as a normal user, as indicated by</w:t>
+      </w:r>
+      <w:r>
+        <w:t xml:space="preserve"> </w:t>
       </w:r>
       <w:r>
         <w:rPr>
           <w:rStyle w:val="NormalTok"/>
         </w:rPr>
-        <w:t xml:space="preserve">FileName</w:t>
-      </w:r>
+        <w:t xml:space="preserve">$</w:t>
+      </w:r>
+      <w:r>
+        <w:t xml:space="preserve">):</w:t>
+      </w:r>
+    </w:p>
+    <w:p>
+      <w:pPr>
+        <w:pStyle w:val="SourceCode"/>
+      </w:pPr>
       <w:r>
         <w:rPr>
-          <w:rStyle w:val="OperatorTok"/>
+          <w:rStyle w:val="VerbatimChar"/>
         </w:rPr>
-        <w:t xml:space="preserve">].</w:t>
-      </w:r>
+        <w:t xml:space="preserve">$ zip -r [ZipFileName].zip [FileName]</w:t>
+      </w:r>
+    </w:p>
+    <w:p>
+      <w:pPr>
+        <w:pStyle w:val="FirstParagraph"/>
+      </w:pPr>
+      <w:r>
+        <w:t xml:space="preserve">where</w:t>
+      </w:r>
+      <w:r>
+        <w:t xml:space="preserve"> </w:t>
+      </w:r>
+      <w:r>
+        <w:t xml:space="preserve">“</w:t>
+      </w:r>
+      <w:r>
+        <w:t xml:space="preserve">[ZipFileName].zip</w:t>
+      </w:r>
+      <w:r>
+        <w:t xml:space="preserve">”</w:t>
+      </w:r>
+      <w:r>
+        <w:t xml:space="preserve"> </w:t>
+      </w:r>
+      <w:r>
+        <w:t xml:space="preserve">is the name you want for the zip file, and</w:t>
+      </w:r>
+      <w:r>
+        <w:t xml:space="preserve"> </w:t>
+      </w:r>
+      <w:r>
+        <w:t xml:space="preserve">“</w:t>
+      </w:r>
+      <w:r>
+        <w:t xml:space="preserve">[FileName]</w:t>
+      </w:r>
+      <w:r>
+        <w:t xml:space="preserve">”</w:t>
+      </w:r>
+      <w:r>
+        <w:t xml:space="preserve"> </w:t>
+      </w:r>
+      <w:r>
+        <w:t xml:space="preserve">for the folder you want to zip.</w:t>
+      </w:r>
+    </w:p>
+    <w:bookmarkEnd w:id="32"/>
+    <w:bookmarkEnd w:id="33"/>
+    <w:bookmarkStart w:id="34" w:name="macos-1"/>
+    <w:p>
+      <w:pPr>
+        <w:pStyle w:val="Heading2"/>
+      </w:pPr>
+      <w:r>
+        <w:t xml:space="preserve">macOS</w:t>
+      </w:r>
+    </w:p>
+    <w:p>
+      <w:pPr>
+        <w:pStyle w:val="FirstParagraph"/>
+      </w:pPr>
+      <w:r>
+        <w:t xml:space="preserve">Navigate to your file explorer and go to where your solution is stored on your system, the default file path being:</w:t>
+      </w:r>
+    </w:p>
+    <w:p>
+      <w:pPr>
+        <w:pStyle w:val="SourceCode"/>
+      </w:pPr>
       <w:r>
         <w:rPr>
-          <w:rStyle w:val="FunctionTok"/>
+          <w:rStyle w:val="VerbatimChar"/>
         </w:rPr>
-        <w:t xml:space="preserve">zip</w:t>
+        <w:t xml:space="preserve">[UserName]\source\repos</w:t>
       </w:r>
     </w:p>
     <w:p>
@@ -238,7 +680,7 @@
         <w:t xml:space="preserve">“</w:t>
       </w:r>
       <w:r>
-        <w:t xml:space="preserve">[FileName]</w:t>
+        <w:t xml:space="preserve">[UserName]</w:t>
       </w:r>
       <w:r>
         <w:t xml:space="preserve">”</w:t>
@@ -247,92 +689,13 @@
         <w:t xml:space="preserve"> </w:t>
       </w:r>
       <w:r>
-        <w:t xml:space="preserve">is the name of the zip folder. If the folder is not in the usual directory, run:</w:t>
-      </w:r>
-    </w:p>
-    <w:p>
-      <w:pPr>
-        <w:pStyle w:val="SourceCode"/>
-      </w:pPr>
-      <w:r>
-        <w:rPr>
-          <w:rStyle w:val="NormalTok"/>
-        </w:rPr>
-        <w:t xml:space="preserve">$ unzip filename</w:t>
-      </w:r>
-      <w:r>
-        <w:rPr>
-          <w:rStyle w:val="OperatorTok"/>
-        </w:rPr>
-        <w:t xml:space="preserve">.</w:t>
-      </w:r>
-      <w:r>
-        <w:rPr>
-          <w:rStyle w:val="FunctionTok"/>
-        </w:rPr>
-        <w:t xml:space="preserve">zip</w:t>
-      </w:r>
-      <w:r>
-        <w:rPr>
-          <w:rStyle w:val="NormalTok"/>
-        </w:rPr>
-        <w:t xml:space="preserve"> </w:t>
-      </w:r>
-      <w:r>
-        <w:rPr>
-          <w:rStyle w:val="OperatorTok"/>
-        </w:rPr>
-        <w:t xml:space="preserve">-</w:t>
-      </w:r>
-      <w:r>
-        <w:rPr>
-          <w:rStyle w:val="NormalTok"/>
-        </w:rPr>
-        <w:t xml:space="preserve">d </w:t>
-      </w:r>
-      <w:r>
-        <w:rPr>
-          <w:rStyle w:val="OperatorTok"/>
-        </w:rPr>
-        <w:t xml:space="preserve">/</w:t>
-      </w:r>
-      <w:r>
-        <w:rPr>
-          <w:rStyle w:val="NormalTok"/>
-        </w:rPr>
-        <w:t xml:space="preserve">path</w:t>
-      </w:r>
-      <w:r>
-        <w:rPr>
-          <w:rStyle w:val="OperatorTok"/>
-        </w:rPr>
-        <w:t xml:space="preserve">/</w:t>
-      </w:r>
-      <w:r>
-        <w:rPr>
-          <w:rStyle w:val="NormalTok"/>
-        </w:rPr>
-        <w:t xml:space="preserve">to</w:t>
-      </w:r>
-      <w:r>
-        <w:rPr>
-          <w:rStyle w:val="OperatorTok"/>
-        </w:rPr>
-        <w:t xml:space="preserve">/</w:t>
-      </w:r>
-      <w:r>
-        <w:rPr>
-          <w:rStyle w:val="NormalTok"/>
-        </w:rPr>
-        <w:t xml:space="preserve">directory</w:t>
-      </w:r>
-    </w:p>
-    <w:p>
-      <w:pPr>
-        <w:pStyle w:val="FirstParagraph"/>
-      </w:pPr>
-      <w:r>
-        <w:t xml:space="preserve">where</w:t>
+        <w:t xml:space="preserve">is your Mac username.</w:t>
+      </w:r>
+      <w:r>
+        <w:t xml:space="preserve"> </w:t>
+      </w:r>
+      <w:r>
+        <w:t xml:space="preserve">Right-click on the folder that you want to zip up and click on the</w:t>
       </w:r>
       <w:r>
         <w:t xml:space="preserve"> </w:t>
@@ -341,7 +704,7 @@
         <w:t xml:space="preserve">“</w:t>
       </w:r>
       <w:r>
-        <w:t xml:space="preserve">/path/to/directory</w:t>
+        <w:t xml:space="preserve">Compress the Folder</w:t>
       </w:r>
       <w:r>
         <w:t xml:space="preserve">”</w:t>
@@ -350,390 +713,11 @@
         <w:t xml:space="preserve"> </w:t>
       </w:r>
       <w:r>
-        <w:t xml:space="preserve">is the respective path to that zip file.</w:t>
-      </w:r>
-    </w:p>
-    <w:bookmarkEnd w:id="23"/>
-    <w:bookmarkStart w:id="24" w:name="mac"/>
-    <w:p>
-      <w:pPr>
-        <w:pStyle w:val="Heading2"/>
-      </w:pPr>
-      <w:r>
-        <w:t xml:space="preserve">Mac</w:t>
-      </w:r>
-    </w:p>
-    <w:p>
-      <w:pPr>
-        <w:pStyle w:val="FirstParagraph"/>
-      </w:pPr>
-      <w:r>
-        <w:t xml:space="preserve">Simply double-click on the zip file to unzip it onto your desktop.</w:t>
-      </w:r>
-    </w:p>
-    <w:bookmarkEnd w:id="24"/>
-    <w:bookmarkEnd w:id="25"/>
-    <w:bookmarkStart w:id="29" w:name="zipping-files"/>
-    <w:p>
-      <w:pPr>
-        <w:pStyle w:val="Heading1"/>
-      </w:pPr>
-      <w:r>
-        <w:t xml:space="preserve">Zipping Files</w:t>
-      </w:r>
-    </w:p>
-    <w:bookmarkStart w:id="26" w:name="windows-1"/>
-    <w:p>
-      <w:pPr>
-        <w:pStyle w:val="Heading2"/>
-      </w:pPr>
-      <w:r>
-        <w:t xml:space="preserve">Windows</w:t>
-      </w:r>
-    </w:p>
-    <w:p>
-      <w:pPr>
-        <w:pStyle w:val="FirstParagraph"/>
-      </w:pPr>
-      <w:r>
-        <w:t xml:space="preserve">Navigate to your file explorer and go to where your solution is stored on your system, the default file path being:</w:t>
-      </w:r>
-    </w:p>
-    <w:p>
-      <w:pPr>
-        <w:pStyle w:val="SourceCode"/>
-      </w:pPr>
-      <w:r>
-        <w:rPr>
-          <w:rStyle w:val="NormalTok"/>
-        </w:rPr>
-        <w:t xml:space="preserve">C</w:t>
-      </w:r>
-      <w:r>
-        <w:rPr>
-          <w:rStyle w:val="OperatorTok"/>
-        </w:rPr>
-        <w:t xml:space="preserve">:</w:t>
-      </w:r>
-      <w:r>
-        <w:rPr>
-          <w:rStyle w:val="NormalTok"/>
-        </w:rPr>
-        <w:t xml:space="preserve">\Users\</w:t>
-      </w:r>
-      <w:r>
-        <w:rPr>
-          <w:rStyle w:val="OperatorTok"/>
-        </w:rPr>
-        <w:t xml:space="preserve">[</w:t>
-      </w:r>
-      <w:r>
-        <w:rPr>
-          <w:rStyle w:val="NormalTok"/>
-        </w:rPr>
-        <w:t xml:space="preserve">UserName</w:t>
-      </w:r>
-      <w:r>
-        <w:rPr>
-          <w:rStyle w:val="OperatorTok"/>
-        </w:rPr>
-        <w:t xml:space="preserve">]</w:t>
-      </w:r>
-      <w:r>
-        <w:rPr>
-          <w:rStyle w:val="NormalTok"/>
-        </w:rPr>
-        <w:t xml:space="preserve">\source\repos</w:t>
-      </w:r>
-    </w:p>
-    <w:p>
-      <w:pPr>
-        <w:pStyle w:val="FirstParagraph"/>
-      </w:pPr>
-      <w:r>
-        <w:t xml:space="preserve">where</w:t>
-      </w:r>
-      <w:r>
-        <w:t xml:space="preserve"> </w:t>
-      </w:r>
-      <w:r>
-        <w:t xml:space="preserve">“</w:t>
-      </w:r>
-      <w:r>
-        <w:t xml:space="preserve">[UserName]</w:t>
-      </w:r>
-      <w:r>
-        <w:t xml:space="preserve">”</w:t>
-      </w:r>
-      <w:r>
-        <w:t xml:space="preserve"> </w:t>
-      </w:r>
-      <w:r>
-        <w:t xml:space="preserve">is your Windows username (on school computers, this should be your AU username). Right click the folder you want to zip, go down the list to the</w:t>
-      </w:r>
-      <w:r>
-        <w:t xml:space="preserve"> </w:t>
-      </w:r>
-      <w:r>
-        <w:t xml:space="preserve">“</w:t>
-      </w:r>
-      <w:r>
-        <w:t xml:space="preserve">Send to</w:t>
-      </w:r>
-      <w:r>
-        <w:t xml:space="preserve">”</w:t>
-      </w:r>
-      <w:r>
-        <w:t xml:space="preserve"> </w:t>
-      </w:r>
-      <w:r>
-        <w:t xml:space="preserve">option, and then click on the</w:t>
-      </w:r>
-      <w:r>
-        <w:t xml:space="preserve"> </w:t>
-      </w:r>
-      <w:r>
-        <w:t xml:space="preserve">“</w:t>
-      </w:r>
-      <w:r>
-        <w:t xml:space="preserve">Compressed (Zipped) Folder</w:t>
-      </w:r>
-      <w:r>
-        <w:t xml:space="preserve">”</w:t>
-      </w:r>
-      <w:r>
-        <w:t xml:space="preserve"> </w:t>
-      </w:r>
-      <w:r>
-        <w:t xml:space="preserve">option. This should then create a new zip file that you can rename and submit.</w:t>
-      </w:r>
-    </w:p>
-    <w:bookmarkEnd w:id="26"/>
-    <w:bookmarkStart w:id="27" w:name="linux-1"/>
-    <w:p>
-      <w:pPr>
-        <w:pStyle w:val="Heading2"/>
-      </w:pPr>
-      <w:r>
-        <w:t xml:space="preserve">Linux</w:t>
-      </w:r>
-    </w:p>
-    <w:p>
-      <w:pPr>
-        <w:pStyle w:val="FirstParagraph"/>
-      </w:pPr>
-      <w:r>
-        <w:t xml:space="preserve">Navigate to your command-line interface and run the following command:</w:t>
-      </w:r>
-    </w:p>
-    <w:p>
-      <w:pPr>
-        <w:pStyle w:val="SourceCode"/>
-      </w:pPr>
-      <w:r>
-        <w:rPr>
-          <w:rStyle w:val="NormalTok"/>
-        </w:rPr>
-        <w:t xml:space="preserve">$ zip </w:t>
-      </w:r>
-      <w:r>
-        <w:rPr>
-          <w:rStyle w:val="OperatorTok"/>
-        </w:rPr>
-        <w:t xml:space="preserve">-</w:t>
-      </w:r>
-      <w:r>
-        <w:rPr>
-          <w:rStyle w:val="NormalTok"/>
-        </w:rPr>
-        <w:t xml:space="preserve">r </w:t>
-      </w:r>
-      <w:r>
-        <w:rPr>
-          <w:rStyle w:val="OperatorTok"/>
-        </w:rPr>
-        <w:t xml:space="preserve">[</w:t>
-      </w:r>
-      <w:r>
-        <w:rPr>
-          <w:rStyle w:val="NormalTok"/>
-        </w:rPr>
-        <w:t xml:space="preserve">ZipFileName</w:t>
-      </w:r>
-      <w:r>
-        <w:rPr>
-          <w:rStyle w:val="OperatorTok"/>
-        </w:rPr>
-        <w:t xml:space="preserve">].</w:t>
-      </w:r>
-      <w:r>
-        <w:rPr>
-          <w:rStyle w:val="FunctionTok"/>
-        </w:rPr>
-        <w:t xml:space="preserve">zip</w:t>
-      </w:r>
-      <w:r>
-        <w:rPr>
-          <w:rStyle w:val="NormalTok"/>
-        </w:rPr>
-        <w:t xml:space="preserve"> </w:t>
-      </w:r>
-      <w:r>
-        <w:rPr>
-          <w:rStyle w:val="OperatorTok"/>
-        </w:rPr>
-        <w:t xml:space="preserve">[</w:t>
-      </w:r>
-      <w:r>
-        <w:rPr>
-          <w:rStyle w:val="NormalTok"/>
-        </w:rPr>
-        <w:t xml:space="preserve">FileName</w:t>
-      </w:r>
-      <w:r>
-        <w:rPr>
-          <w:rStyle w:val="OperatorTok"/>
-        </w:rPr>
-        <w:t xml:space="preserve">]</w:t>
-      </w:r>
-    </w:p>
-    <w:p>
-      <w:pPr>
-        <w:pStyle w:val="FirstParagraph"/>
-      </w:pPr>
-      <w:r>
-        <w:t xml:space="preserve">where</w:t>
-      </w:r>
-      <w:r>
-        <w:t xml:space="preserve"> </w:t>
-      </w:r>
-      <w:r>
-        <w:t xml:space="preserve">“</w:t>
-      </w:r>
-      <w:r>
-        <w:t xml:space="preserve">[ZipFileName]</w:t>
-      </w:r>
-      <w:r>
-        <w:t xml:space="preserve">”</w:t>
-      </w:r>
-      <w:r>
-        <w:t xml:space="preserve"> </w:t>
-      </w:r>
-      <w:r>
-        <w:t xml:space="preserve">is the name you want for the zip file, and</w:t>
-      </w:r>
-      <w:r>
-        <w:t xml:space="preserve"> </w:t>
-      </w:r>
-      <w:r>
-        <w:t xml:space="preserve">“</w:t>
-      </w:r>
-      <w:r>
-        <w:t xml:space="preserve">[FileName]</w:t>
-      </w:r>
-      <w:r>
-        <w:t xml:space="preserve">”</w:t>
-      </w:r>
-      <w:r>
-        <w:t xml:space="preserve"> </w:t>
-      </w:r>
-      <w:r>
-        <w:t xml:space="preserve">for the folder you want to zip.</w:t>
-      </w:r>
-    </w:p>
-    <w:bookmarkEnd w:id="27"/>
-    <w:bookmarkStart w:id="28" w:name="mac-1"/>
-    <w:p>
-      <w:pPr>
-        <w:pStyle w:val="Heading2"/>
-      </w:pPr>
-      <w:r>
-        <w:t xml:space="preserve">Mac</w:t>
-      </w:r>
-    </w:p>
-    <w:p>
-      <w:pPr>
-        <w:pStyle w:val="FirstParagraph"/>
-      </w:pPr>
-      <w:r>
-        <w:t xml:space="preserve">Navigate to your file explorer and go to where your solution is stored on your system, the default file path being:</w:t>
-      </w:r>
-    </w:p>
-    <w:p>
-      <w:pPr>
-        <w:pStyle w:val="SourceCode"/>
-      </w:pPr>
-      <w:r>
-        <w:rPr>
-          <w:rStyle w:val="OperatorTok"/>
-        </w:rPr>
-        <w:t xml:space="preserve">[</w:t>
-      </w:r>
-      <w:r>
-        <w:rPr>
-          <w:rStyle w:val="NormalTok"/>
-        </w:rPr>
-        <w:t xml:space="preserve">UserName</w:t>
-      </w:r>
-      <w:r>
-        <w:rPr>
-          <w:rStyle w:val="OperatorTok"/>
-        </w:rPr>
-        <w:t xml:space="preserve">]</w:t>
-      </w:r>
-      <w:r>
-        <w:rPr>
-          <w:rStyle w:val="NormalTok"/>
-        </w:rPr>
-        <w:t xml:space="preserve">\source\repos</w:t>
-      </w:r>
-    </w:p>
-    <w:p>
-      <w:pPr>
-        <w:pStyle w:val="FirstParagraph"/>
-      </w:pPr>
-      <w:r>
-        <w:t xml:space="preserve">where</w:t>
-      </w:r>
-      <w:r>
-        <w:t xml:space="preserve"> </w:t>
-      </w:r>
-      <w:r>
-        <w:t xml:space="preserve">“</w:t>
-      </w:r>
-      <w:r>
-        <w:t xml:space="preserve">[UserName]</w:t>
-      </w:r>
-      <w:r>
-        <w:t xml:space="preserve">”</w:t>
-      </w:r>
-      <w:r>
-        <w:t xml:space="preserve"> </w:t>
-      </w:r>
-      <w:r>
-        <w:t xml:space="preserve">is your Mac username. Right-click on the folder that you want to zip up and click on the</w:t>
-      </w:r>
-      <w:r>
-        <w:t xml:space="preserve"> </w:t>
-      </w:r>
-      <w:r>
-        <w:t xml:space="preserve">“</w:t>
-      </w:r>
-      <w:r>
-        <w:t xml:space="preserve">Compress the Folder</w:t>
-      </w:r>
-      <w:r>
-        <w:t xml:space="preserve">”</w:t>
-      </w:r>
-      <w:r>
-        <w:t xml:space="preserve"> </w:t>
-      </w:r>
-      <w:r>
         <w:t xml:space="preserve">option.</w:t>
       </w:r>
     </w:p>
-    <w:bookmarkEnd w:id="28"/>
-    <w:bookmarkEnd w:id="29"/>
+    <w:bookmarkEnd w:id="34"/>
+    <w:bookmarkEnd w:id="35"/>
     <w:sectPr/>
   </w:body>
 </w:document>

</xml_diff>